<commit_message>
updated client UI meeting notes, was previously empty
</commit_message>
<xml_diff>
--- a/UI_notes_with_client.docx
+++ b/UI_notes_with_client.docx
@@ -1,39 +1,539 @@
 
 <file path=word/document.xml><?xml version="1.0" encoding="utf-8"?>
-<w:document xmlns:mc="http://schemas.openxmlformats.org/markup-compatibility/2006" xmlns:o="urn:schemas-microsoft-com:office:office" xmlns:r="http://schemas.openxmlformats.org/officeDocument/2006/relationships" xmlns:m="http://schemas.openxmlformats.org/officeDocument/2006/math" xmlns:v="urn:schemas-microsoft-com:vml" xmlns:wp="http://schemas.openxmlformats.org/drawingml/2006/wordprocessingDrawing" xmlns:w10="urn:schemas-microsoft-com:office:word" xmlns:w="http://schemas.openxmlformats.org/wordprocessingml/2006/main" xmlns:wne="http://schemas.microsoft.com/office/word/2006/wordml" xmlns:sl="http://schemas.openxmlformats.org/schemaLibrary/2006/main" xmlns:a="http://schemas.openxmlformats.org/drawingml/2006/main" xmlns:pic="http://schemas.openxmlformats.org/drawingml/2006/picture" xmlns:c="http://schemas.openxmlformats.org/drawingml/2006/chart" xmlns:lc="http://schemas.openxmlformats.org/drawingml/2006/lockedCanvas" xmlns:dgm="http://schemas.openxmlformats.org/drawingml/2006/diagram" xmlns:wps="http://schemas.microsoft.com/office/word/2010/wordprocessingShape" xmlns:wpg="http://schemas.microsoft.com/office/word/2010/wordprocessingGroup" xmlns:w14="http://schemas.microsoft.com/office/word/2010/wordml" xmlns:w15="http://schemas.microsoft.com/office/word/2012/wordml">
+<w:document xmlns:wpc="http://schemas.microsoft.com/office/word/2010/wordprocessingCanvas" xmlns:cx="http://schemas.microsoft.com/office/drawing/2014/chartex" xmlns:cx1="http://schemas.microsoft.com/office/drawing/2015/9/8/chartex" xmlns:mc="http://schemas.openxmlformats.org/markup-compatibility/2006" xmlns:o="urn:schemas-microsoft-com:office:office" xmlns:r="http://schemas.openxmlformats.org/officeDocument/2006/relationships" xmlns:m="http://schemas.openxmlformats.org/officeDocument/2006/math" xmlns:v="urn:schemas-microsoft-com:vml" xmlns:wp14="http://schemas.microsoft.com/office/word/2010/wordprocessingDrawing" xmlns:wp="http://schemas.openxmlformats.org/drawingml/2006/wordprocessingDrawing" xmlns:w10="urn:schemas-microsoft-com:office:word" xmlns:w="http://schemas.openxmlformats.org/wordprocessingml/2006/main" xmlns:w14="http://schemas.microsoft.com/office/word/2010/wordml" xmlns:w15="http://schemas.microsoft.com/office/word/2012/wordml" xmlns:w16se="http://schemas.microsoft.com/office/word/2015/wordml/symex" xmlns:wpg="http://schemas.microsoft.com/office/word/2010/wordprocessingGroup" xmlns:wpi="http://schemas.microsoft.com/office/word/2010/wordprocessingInk" xmlns:wne="http://schemas.microsoft.com/office/word/2006/wordml" xmlns:wps="http://schemas.microsoft.com/office/word/2010/wordprocessingShape" mc:Ignorable="w14 w15 w16se wp14">
   <w:body>
     <w:p>
       <w:pPr>
-        <w:rPr/>
-      </w:pPr>
-      <w:r>
+        <w:pStyle w:val="ListParagraph"/>
+        <w:numPr>
+          <w:ilvl w:val="0"/>
+          <w:numId w:val="1"/>
+        </w:numPr>
         <w:rPr>
-          <w:rtl w:val="0"/>
+          <w:u w:val="single"/>
         </w:rPr>
-      </w:r>
+      </w:pPr>
+      <w:r>
+        <w:rPr>
+          <w:u w:val="single"/>
+        </w:rPr>
+        <w:t>Screens</w:t>
+      </w:r>
+    </w:p>
+    <w:p>
+      <w:pPr>
+        <w:pStyle w:val="ListParagraph"/>
+        <w:numPr>
+          <w:ilvl w:val="1"/>
+          <w:numId w:val="1"/>
+        </w:numPr>
+      </w:pPr>
+      <w:r>
+        <w:t>Login</w:t>
+      </w:r>
+    </w:p>
+    <w:p>
+      <w:pPr>
+        <w:pStyle w:val="ListParagraph"/>
+        <w:numPr>
+          <w:ilvl w:val="1"/>
+          <w:numId w:val="1"/>
+        </w:numPr>
+      </w:pPr>
+      <w:r>
+        <w:t>Main menu</w:t>
+      </w:r>
+    </w:p>
+    <w:p>
+      <w:pPr>
+        <w:pStyle w:val="ListParagraph"/>
+        <w:numPr>
+          <w:ilvl w:val="1"/>
+          <w:numId w:val="1"/>
+        </w:numPr>
+      </w:pPr>
+      <w:r>
+        <w:t>View account/profile</w:t>
+      </w:r>
+    </w:p>
+    <w:p>
+      <w:pPr>
+        <w:pStyle w:val="ListParagraph"/>
+        <w:numPr>
+          <w:ilvl w:val="1"/>
+          <w:numId w:val="1"/>
+        </w:numPr>
+      </w:pPr>
+      <w:r>
+        <w:t xml:space="preserve">View </w:t>
+      </w:r>
+      <w:r>
+        <w:t>vibes (topic and replies)</w:t>
+      </w:r>
+    </w:p>
+    <w:p>
+      <w:pPr>
+        <w:pStyle w:val="ListParagraph"/>
+        <w:numPr>
+          <w:ilvl w:val="2"/>
+          <w:numId w:val="1"/>
+        </w:numPr>
+      </w:pPr>
+      <w:r>
+        <w:t>Send topic vibe</w:t>
+      </w:r>
+    </w:p>
+    <w:p>
+      <w:pPr>
+        <w:pStyle w:val="ListParagraph"/>
+        <w:numPr>
+          <w:ilvl w:val="2"/>
+          <w:numId w:val="1"/>
+        </w:numPr>
+      </w:pPr>
+      <w:r>
+        <w:t>Send reply vibe</w:t>
+      </w:r>
+    </w:p>
+    <w:p>
+      <w:pPr>
+        <w:pStyle w:val="ListParagraph"/>
+        <w:numPr>
+          <w:ilvl w:val="1"/>
+          <w:numId w:val="1"/>
+        </w:numPr>
+      </w:pPr>
+      <w:r>
+        <w:t>Change app theme</w:t>
+      </w:r>
+    </w:p>
+    <w:p>
+      <w:pPr>
+        <w:pStyle w:val="ListParagraph"/>
+        <w:numPr>
+          <w:ilvl w:val="1"/>
+          <w:numId w:val="1"/>
+        </w:numPr>
+      </w:pPr>
+      <w:r>
+        <w:t>View reference links</w:t>
+      </w:r>
+    </w:p>
+    <w:p>
+      <w:pPr>
+        <w:pStyle w:val="ListParagraph"/>
+        <w:numPr>
+          <w:ilvl w:val="1"/>
+          <w:numId w:val="1"/>
+        </w:numPr>
+      </w:pPr>
+      <w:r>
+        <w:t xml:space="preserve">View </w:t>
+      </w:r>
+      <w:r>
+        <w:t>TOS/EULA/Waiver</w:t>
+      </w:r>
+    </w:p>
+    <w:p>
+      <w:pPr>
+        <w:pStyle w:val="ListParagraph"/>
+        <w:numPr>
+          <w:ilvl w:val="1"/>
+          <w:numId w:val="1"/>
+        </w:numPr>
+      </w:pPr>
+      <w:r>
+        <w:t xml:space="preserve">Logout </w:t>
+      </w:r>
+    </w:p>
+    <w:p>
+      <w:pPr>
+        <w:pStyle w:val="ListParagraph"/>
+        <w:numPr>
+          <w:ilvl w:val="0"/>
+          <w:numId w:val="1"/>
+        </w:numPr>
+      </w:pPr>
+      <w:r>
+        <w:t>Send/reply vibe screens have refresh button to pull list of vibes from server</w:t>
+      </w:r>
+    </w:p>
+    <w:p>
+      <w:pPr>
+        <w:pStyle w:val="ListParagraph"/>
+        <w:numPr>
+          <w:ilvl w:val="0"/>
+          <w:numId w:val="1"/>
+        </w:numPr>
+      </w:pPr>
+      <w:r>
+        <w:t>App has quick access and normal modes</w:t>
+      </w:r>
+    </w:p>
+    <w:p>
+      <w:pPr>
+        <w:pStyle w:val="ListParagraph"/>
+        <w:numPr>
+          <w:ilvl w:val="1"/>
+          <w:numId w:val="1"/>
+        </w:numPr>
+      </w:pPr>
+      <w:r>
+        <w:t>Normal mode</w:t>
+      </w:r>
+    </w:p>
+    <w:p>
+      <w:pPr>
+        <w:pStyle w:val="ListParagraph"/>
+        <w:numPr>
+          <w:ilvl w:val="2"/>
+          <w:numId w:val="1"/>
+        </w:numPr>
+      </w:pPr>
+      <w:r>
+        <w:t>Entire 3D dorm environment is in view</w:t>
+      </w:r>
+    </w:p>
+    <w:p>
+      <w:pPr>
+        <w:pStyle w:val="ListParagraph"/>
+        <w:numPr>
+          <w:ilvl w:val="2"/>
+          <w:numId w:val="1"/>
+        </w:numPr>
+      </w:pPr>
+      <w:r>
+        <w:t>Different menus dotted around the dorm where they make sense</w:t>
+      </w:r>
+    </w:p>
+    <w:p>
+      <w:pPr>
+        <w:pStyle w:val="ListParagraph"/>
+        <w:numPr>
+          <w:ilvl w:val="3"/>
+          <w:numId w:val="1"/>
+        </w:numPr>
+      </w:pPr>
+      <w:r>
+        <w:t xml:space="preserve">Ex: </w:t>
+      </w:r>
+      <w:r>
+        <w:t>customize dorm at closet door, logout at dorm door, vibe check at PC, etc.</w:t>
+      </w:r>
+    </w:p>
+    <w:p>
+      <w:pPr>
+        <w:pStyle w:val="ListParagraph"/>
+        <w:numPr>
+          <w:ilvl w:val="1"/>
+          <w:numId w:val="1"/>
+        </w:numPr>
+      </w:pPr>
+      <w:r>
+        <w:t>Quick access mode</w:t>
+      </w:r>
+    </w:p>
+    <w:p>
+      <w:pPr>
+        <w:pStyle w:val="ListParagraph"/>
+        <w:numPr>
+          <w:ilvl w:val="2"/>
+          <w:numId w:val="1"/>
+        </w:numPr>
+      </w:pPr>
+      <w:r>
+        <w:t>“screens” menu but in a scrollable list (basically the main menu)</w:t>
+      </w:r>
+    </w:p>
+    <w:p>
+      <w:pPr>
+        <w:pStyle w:val="ListParagraph"/>
+        <w:numPr>
+          <w:ilvl w:val="2"/>
+          <w:numId w:val="1"/>
+        </w:numPr>
+      </w:pPr>
+      <w:r>
+        <w:t>This menu is also toggle-able on the normal mode view</w:t>
+      </w:r>
+    </w:p>
+    <w:p>
+      <w:pPr>
+        <w:pStyle w:val="ListParagraph"/>
+        <w:numPr>
+          <w:ilvl w:val="1"/>
+          <w:numId w:val="1"/>
+        </w:numPr>
+      </w:pPr>
+      <w:r>
+        <w:t>This lets people who just want to access base functionality of the app to do that, but also for people who can’t run the dorm view, they have this low power/graphics consumption option</w:t>
+      </w:r>
+    </w:p>
+    <w:p>
+      <w:pPr>
+        <w:pStyle w:val="ListParagraph"/>
+        <w:numPr>
+          <w:ilvl w:val="0"/>
+          <w:numId w:val="1"/>
+        </w:numPr>
+      </w:pPr>
+      <w:r>
+        <w:t>Button and menu style up to us</w:t>
+      </w:r>
+    </w:p>
+    <w:p>
+      <w:pPr>
+        <w:pStyle w:val="ListParagraph"/>
+        <w:numPr>
+          <w:ilvl w:val="0"/>
+          <w:numId w:val="1"/>
+        </w:numPr>
+      </w:pPr>
+      <w:r>
+        <w:t>Use official ggc color scheme</w:t>
+      </w:r>
+    </w:p>
+    <w:p>
+      <w:pPr>
+        <w:pStyle w:val="ListParagraph"/>
+        <w:numPr>
+          <w:ilvl w:val="0"/>
+          <w:numId w:val="1"/>
+        </w:numPr>
+      </w:pPr>
+      <w:r>
+        <w:t>Vibes look like “thought bubbles”</w:t>
+      </w:r>
+      <w:r>
+        <w:t>, because vibes are a representation of what’s on one’s mind</w:t>
+      </w:r>
+    </w:p>
+    <w:p>
+      <w:pPr>
+        <w:pStyle w:val="ListParagraph"/>
+        <w:numPr>
+          <w:ilvl w:val="0"/>
+          <w:numId w:val="1"/>
+        </w:numPr>
+      </w:pPr>
+      <w:r>
+        <w:t>Topic vibes are the ones people send out in need of replies</w:t>
+      </w:r>
+    </w:p>
+    <w:p>
+      <w:pPr>
+        <w:pStyle w:val="ListParagraph"/>
+        <w:numPr>
+          <w:ilvl w:val="0"/>
+          <w:numId w:val="1"/>
+        </w:numPr>
+      </w:pPr>
+      <w:r>
+        <w:t>Reply vibes are those replies to topic vibes</w:t>
+      </w:r>
+    </w:p>
+    <w:p>
+      <w:pPr>
+        <w:pStyle w:val="ListParagraph"/>
+        <w:numPr>
+          <w:ilvl w:val="0"/>
+          <w:numId w:val="1"/>
+        </w:numPr>
+      </w:pPr>
+      <w:r>
+        <w:t>Topic vibes have: a subject, a message, anonymous identifier (short name, acronym, random letter arrangement), status icon (student, faculty, alumni), report button</w:t>
+      </w:r>
+    </w:p>
+    <w:p>
+      <w:pPr>
+        <w:pStyle w:val="ListParagraph"/>
+        <w:numPr>
+          <w:ilvl w:val="0"/>
+          <w:numId w:val="1"/>
+        </w:numPr>
+      </w:pPr>
+      <w:r>
+        <w:t>Subject of vibe help with sifting through a list of topic vibes on the screen</w:t>
+      </w:r>
+    </w:p>
+    <w:p>
+      <w:pPr>
+        <w:pStyle w:val="ListParagraph"/>
+        <w:numPr>
+          <w:ilvl w:val="0"/>
+          <w:numId w:val="1"/>
+        </w:numPr>
+      </w:pPr>
+      <w:r>
+        <w:t>Reply vibes have: message, status icon, report button</w:t>
+      </w:r>
+    </w:p>
+    <w:p>
+      <w:pPr>
+        <w:pStyle w:val="ListParagraph"/>
+        <w:numPr>
+          <w:ilvl w:val="0"/>
+          <w:numId w:val="1"/>
+        </w:numPr>
+      </w:pPr>
+      <w:r>
+        <w:t>Only topic vibe sender can see reply vibes</w:t>
+      </w:r>
+    </w:p>
+    <w:p>
+      <w:pPr>
+        <w:pStyle w:val="ListParagraph"/>
+        <w:numPr>
+          <w:ilvl w:val="0"/>
+          <w:numId w:val="1"/>
+        </w:numPr>
+      </w:pPr>
+      <w:r>
+        <w:t>Multiple, singular reply vibes to topic vibes (no threads)</w:t>
+      </w:r>
+      <w:bookmarkStart w:id="0" w:name="_GoBack"/>
+      <w:bookmarkEnd w:id="0"/>
     </w:p>
     <w:sectPr>
-      <w:pgSz w:h="15840" w:w="12240"/>
-      <w:pgMar w:bottom="1440" w:top="1440" w:left="1440" w:right="1440" w:header="720" w:footer="720"/>
+      <w:pgSz w:w="12240" w:h="15840"/>
+      <w:pgMar w:top="1440" w:right="1440" w:bottom="1440" w:left="1440" w:header="720" w:footer="720" w:gutter="0"/>
       <w:pgNumType w:start="1"/>
+      <w:cols w:space="720"/>
     </w:sectPr>
   </w:body>
 </w:document>
 </file>
 
 <file path=word/numbering.xml><?xml version="1.0" encoding="utf-8"?>
-<w:numbering xmlns:mc="http://schemas.openxmlformats.org/markup-compatibility/2006" xmlns:o="urn:schemas-microsoft-com:office:office" xmlns:r="http://schemas.openxmlformats.org/officeDocument/2006/relationships" xmlns:m="http://schemas.openxmlformats.org/officeDocument/2006/math" xmlns:v="urn:schemas-microsoft-com:vml" xmlns:wp="http://schemas.openxmlformats.org/drawingml/2006/wordprocessingDrawing" xmlns:w10="urn:schemas-microsoft-com:office:word" xmlns:w="http://schemas.openxmlformats.org/wordprocessingml/2006/main" xmlns:wne="http://schemas.microsoft.com/office/word/2006/wordml" xmlns:sl="http://schemas.openxmlformats.org/schemaLibrary/2006/main" xmlns:a="http://schemas.openxmlformats.org/drawingml/2006/main" xmlns:pic="http://schemas.openxmlformats.org/drawingml/2006/picture" xmlns:c="http://schemas.openxmlformats.org/drawingml/2006/chart" xmlns:lc="http://schemas.openxmlformats.org/drawingml/2006/lockedCanvas" xmlns:dgm="http://schemas.openxmlformats.org/drawingml/2006/diagram" xmlns:wps="http://schemas.microsoft.com/office/word/2010/wordprocessingShape" xmlns:wpg="http://schemas.microsoft.com/office/word/2010/wordprocessingGroup" xmlns:w14="http://schemas.microsoft.com/office/word/2010/wordml" xmlns:w15="http://schemas.microsoft.com/office/word/2012/wordml"/>
+<w:numbering xmlns:wpc="http://schemas.microsoft.com/office/word/2010/wordprocessingCanvas" xmlns:cx="http://schemas.microsoft.com/office/drawing/2014/chartex" xmlns:cx1="http://schemas.microsoft.com/office/drawing/2015/9/8/chartex" xmlns:mc="http://schemas.openxmlformats.org/markup-compatibility/2006" xmlns:o="urn:schemas-microsoft-com:office:office" xmlns:r="http://schemas.openxmlformats.org/officeDocument/2006/relationships" xmlns:m="http://schemas.openxmlformats.org/officeDocument/2006/math" xmlns:v="urn:schemas-microsoft-com:vml" xmlns:wp14="http://schemas.microsoft.com/office/word/2010/wordprocessingDrawing" xmlns:wp="http://schemas.openxmlformats.org/drawingml/2006/wordprocessingDrawing" xmlns:w10="urn:schemas-microsoft-com:office:word" xmlns:w="http://schemas.openxmlformats.org/wordprocessingml/2006/main" xmlns:w14="http://schemas.microsoft.com/office/word/2010/wordml" xmlns:w15="http://schemas.microsoft.com/office/word/2012/wordml" xmlns:w16se="http://schemas.microsoft.com/office/word/2015/wordml/symex" xmlns:wpg="http://schemas.microsoft.com/office/word/2010/wordprocessingGroup" xmlns:wpi="http://schemas.microsoft.com/office/word/2010/wordprocessingInk" xmlns:wne="http://schemas.microsoft.com/office/word/2006/wordml" xmlns:wps="http://schemas.microsoft.com/office/word/2010/wordprocessingShape" mc:Ignorable="w14 w15 w16se wp14">
+  <w:abstractNum w:abstractNumId="0" w15:restartNumberingAfterBreak="0">
+    <w:nsid w:val="63CE1119"/>
+    <w:multiLevelType w:val="hybridMultilevel"/>
+    <w:tmpl w:val="65922258"/>
+    <w:lvl w:ilvl="0" w:tplc="04090001">
+      <w:start w:val="1"/>
+      <w:numFmt w:val="bullet"/>
+      <w:lvlText w:val=""/>
+      <w:lvlJc w:val="left"/>
+      <w:pPr>
+        <w:ind w:left="720" w:hanging="360"/>
+      </w:pPr>
+      <w:rPr>
+        <w:rFonts w:ascii="Symbol" w:hAnsi="Symbol" w:hint="default"/>
+      </w:rPr>
+    </w:lvl>
+    <w:lvl w:ilvl="1" w:tplc="04090003">
+      <w:start w:val="1"/>
+      <w:numFmt w:val="bullet"/>
+      <w:lvlText w:val="o"/>
+      <w:lvlJc w:val="left"/>
+      <w:pPr>
+        <w:ind w:left="1440" w:hanging="360"/>
+      </w:pPr>
+      <w:rPr>
+        <w:rFonts w:ascii="Courier New" w:hAnsi="Courier New" w:cs="Courier New" w:hint="default"/>
+      </w:rPr>
+    </w:lvl>
+    <w:lvl w:ilvl="2" w:tplc="04090005">
+      <w:start w:val="1"/>
+      <w:numFmt w:val="bullet"/>
+      <w:lvlText w:val=""/>
+      <w:lvlJc w:val="left"/>
+      <w:pPr>
+        <w:ind w:left="2160" w:hanging="360"/>
+      </w:pPr>
+      <w:rPr>
+        <w:rFonts w:ascii="Wingdings" w:hAnsi="Wingdings" w:hint="default"/>
+      </w:rPr>
+    </w:lvl>
+    <w:lvl w:ilvl="3" w:tplc="04090001">
+      <w:start w:val="1"/>
+      <w:numFmt w:val="bullet"/>
+      <w:lvlText w:val=""/>
+      <w:lvlJc w:val="left"/>
+      <w:pPr>
+        <w:ind w:left="2880" w:hanging="360"/>
+      </w:pPr>
+      <w:rPr>
+        <w:rFonts w:ascii="Symbol" w:hAnsi="Symbol" w:hint="default"/>
+      </w:rPr>
+    </w:lvl>
+    <w:lvl w:ilvl="4" w:tplc="04090003" w:tentative="1">
+      <w:start w:val="1"/>
+      <w:numFmt w:val="bullet"/>
+      <w:lvlText w:val="o"/>
+      <w:lvlJc w:val="left"/>
+      <w:pPr>
+        <w:ind w:left="3600" w:hanging="360"/>
+      </w:pPr>
+      <w:rPr>
+        <w:rFonts w:ascii="Courier New" w:hAnsi="Courier New" w:cs="Courier New" w:hint="default"/>
+      </w:rPr>
+    </w:lvl>
+    <w:lvl w:ilvl="5" w:tplc="04090005" w:tentative="1">
+      <w:start w:val="1"/>
+      <w:numFmt w:val="bullet"/>
+      <w:lvlText w:val=""/>
+      <w:lvlJc w:val="left"/>
+      <w:pPr>
+        <w:ind w:left="4320" w:hanging="360"/>
+      </w:pPr>
+      <w:rPr>
+        <w:rFonts w:ascii="Wingdings" w:hAnsi="Wingdings" w:hint="default"/>
+      </w:rPr>
+    </w:lvl>
+    <w:lvl w:ilvl="6" w:tplc="04090001" w:tentative="1">
+      <w:start w:val="1"/>
+      <w:numFmt w:val="bullet"/>
+      <w:lvlText w:val=""/>
+      <w:lvlJc w:val="left"/>
+      <w:pPr>
+        <w:ind w:left="5040" w:hanging="360"/>
+      </w:pPr>
+      <w:rPr>
+        <w:rFonts w:ascii="Symbol" w:hAnsi="Symbol" w:hint="default"/>
+      </w:rPr>
+    </w:lvl>
+    <w:lvl w:ilvl="7" w:tplc="04090003" w:tentative="1">
+      <w:start w:val="1"/>
+      <w:numFmt w:val="bullet"/>
+      <w:lvlText w:val="o"/>
+      <w:lvlJc w:val="left"/>
+      <w:pPr>
+        <w:ind w:left="5760" w:hanging="360"/>
+      </w:pPr>
+      <w:rPr>
+        <w:rFonts w:ascii="Courier New" w:hAnsi="Courier New" w:cs="Courier New" w:hint="default"/>
+      </w:rPr>
+    </w:lvl>
+    <w:lvl w:ilvl="8" w:tplc="04090005" w:tentative="1">
+      <w:start w:val="1"/>
+      <w:numFmt w:val="bullet"/>
+      <w:lvlText w:val=""/>
+      <w:lvlJc w:val="left"/>
+      <w:pPr>
+        <w:ind w:left="6480" w:hanging="360"/>
+      </w:pPr>
+      <w:rPr>
+        <w:rFonts w:ascii="Wingdings" w:hAnsi="Wingdings" w:hint="default"/>
+      </w:rPr>
+    </w:lvl>
+  </w:abstractNum>
+  <w:num w:numId="1">
+    <w:abstractNumId w:val="0"/>
+  </w:num>
+</w:numbering>
 </file>
 
 <file path=word/styles.xml><?xml version="1.0" encoding="utf-8"?>
-<w:styles xmlns:mc="http://schemas.openxmlformats.org/markup-compatibility/2006" xmlns:o="urn:schemas-microsoft-com:office:office" xmlns:r="http://schemas.openxmlformats.org/officeDocument/2006/relationships" xmlns:m="http://schemas.openxmlformats.org/officeDocument/2006/math" xmlns:v="urn:schemas-microsoft-com:vml" xmlns:wp="http://schemas.openxmlformats.org/drawingml/2006/wordprocessingDrawing" xmlns:w10="urn:schemas-microsoft-com:office:word" xmlns:w="http://schemas.openxmlformats.org/wordprocessingml/2006/main" xmlns:wne="http://schemas.microsoft.com/office/word/2006/wordml" xmlns:sl="http://schemas.openxmlformats.org/schemaLibrary/2006/main" xmlns:a="http://schemas.openxmlformats.org/drawingml/2006/main" xmlns:pic="http://schemas.openxmlformats.org/drawingml/2006/picture" xmlns:c="http://schemas.openxmlformats.org/drawingml/2006/chart" xmlns:lc="http://schemas.openxmlformats.org/drawingml/2006/lockedCanvas" xmlns:dgm="http://schemas.openxmlformats.org/drawingml/2006/diagram" xmlns:wps="http://schemas.microsoft.com/office/word/2010/wordprocessingShape" xmlns:wpg="http://schemas.microsoft.com/office/word/2010/wordprocessingGroup" xmlns:w14="http://schemas.microsoft.com/office/word/2010/wordml" xmlns:w15="http://schemas.microsoft.com/office/word/2012/wordml">
+<w:styles xmlns:mc="http://schemas.openxmlformats.org/markup-compatibility/2006" xmlns:r="http://schemas.openxmlformats.org/officeDocument/2006/relationships" xmlns:w="http://schemas.openxmlformats.org/wordprocessingml/2006/main" xmlns:w14="http://schemas.microsoft.com/office/word/2010/wordml" xmlns:w15="http://schemas.microsoft.com/office/word/2012/wordml" xmlns:w16se="http://schemas.microsoft.com/office/word/2015/wordml/symex" mc:Ignorable="w14 w15 w16se">
   <w:docDefaults>
     <w:rPrDefault>
       <w:rPr>
-        <w:rFonts w:ascii="Arial" w:cs="Arial" w:eastAsia="Arial" w:hAnsi="Arial"/>
+        <w:rFonts w:ascii="Arial" w:eastAsia="Arial" w:hAnsi="Arial" w:cs="Arial"/>
         <w:sz w:val="22"/>
         <w:szCs w:val="22"/>
-        <w:lang w:val="en"/>
+        <w:lang w:val="en" w:eastAsia="en-US" w:bidi="ar-SA"/>
       </w:rPr>
     </w:rPrDefault>
     <w:pPrDefault>
@@ -42,20 +542,391 @@
       </w:pPr>
     </w:pPrDefault>
   </w:docDefaults>
-  <w:style w:type="paragraph" w:styleId="Normal" w:default="1">
-    <w:name w:val="normal"/>
-  </w:style>
-  <w:style w:type="table" w:styleId="TableNormal" w:default="1">
-    <w:name w:val="Table Normal"/>
+  <w:latentStyles w:defLockedState="0" w:defUIPriority="99" w:defSemiHidden="0" w:defUnhideWhenUsed="0" w:defQFormat="0" w:count="371">
+    <w:lsdException w:name="Normal" w:uiPriority="0" w:qFormat="1"/>
+    <w:lsdException w:name="heading 1" w:uiPriority="9" w:qFormat="1"/>
+    <w:lsdException w:name="heading 2" w:semiHidden="1" w:uiPriority="9" w:unhideWhenUsed="1" w:qFormat="1"/>
+    <w:lsdException w:name="heading 3" w:semiHidden="1" w:uiPriority="9" w:unhideWhenUsed="1" w:qFormat="1"/>
+    <w:lsdException w:name="heading 4" w:semiHidden="1" w:uiPriority="9" w:unhideWhenUsed="1" w:qFormat="1"/>
+    <w:lsdException w:name="heading 5" w:semiHidden="1" w:uiPriority="9" w:unhideWhenUsed="1" w:qFormat="1"/>
+    <w:lsdException w:name="heading 6" w:semiHidden="1" w:uiPriority="9" w:unhideWhenUsed="1" w:qFormat="1"/>
+    <w:lsdException w:name="heading 7" w:semiHidden="1" w:uiPriority="9" w:unhideWhenUsed="1" w:qFormat="1"/>
+    <w:lsdException w:name="heading 8" w:semiHidden="1" w:uiPriority="9" w:unhideWhenUsed="1" w:qFormat="1"/>
+    <w:lsdException w:name="heading 9" w:semiHidden="1" w:uiPriority="9" w:unhideWhenUsed="1" w:qFormat="1"/>
+    <w:lsdException w:name="index 1" w:semiHidden="1" w:unhideWhenUsed="1"/>
+    <w:lsdException w:name="index 2" w:semiHidden="1" w:unhideWhenUsed="1"/>
+    <w:lsdException w:name="index 3" w:semiHidden="1" w:unhideWhenUsed="1"/>
+    <w:lsdException w:name="index 4" w:semiHidden="1" w:unhideWhenUsed="1"/>
+    <w:lsdException w:name="index 5" w:semiHidden="1" w:unhideWhenUsed="1"/>
+    <w:lsdException w:name="index 6" w:semiHidden="1" w:unhideWhenUsed="1"/>
+    <w:lsdException w:name="index 7" w:semiHidden="1" w:unhideWhenUsed="1"/>
+    <w:lsdException w:name="index 8" w:semiHidden="1" w:unhideWhenUsed="1"/>
+    <w:lsdException w:name="index 9" w:semiHidden="1" w:unhideWhenUsed="1"/>
+    <w:lsdException w:name="toc 1" w:semiHidden="1" w:uiPriority="39" w:unhideWhenUsed="1"/>
+    <w:lsdException w:name="toc 2" w:semiHidden="1" w:uiPriority="39" w:unhideWhenUsed="1"/>
+    <w:lsdException w:name="toc 3" w:semiHidden="1" w:uiPriority="39" w:unhideWhenUsed="1"/>
+    <w:lsdException w:name="toc 4" w:semiHidden="1" w:uiPriority="39" w:unhideWhenUsed="1"/>
+    <w:lsdException w:name="toc 5" w:semiHidden="1" w:uiPriority="39" w:unhideWhenUsed="1"/>
+    <w:lsdException w:name="toc 6" w:semiHidden="1" w:uiPriority="39" w:unhideWhenUsed="1"/>
+    <w:lsdException w:name="toc 7" w:semiHidden="1" w:uiPriority="39" w:unhideWhenUsed="1"/>
+    <w:lsdException w:name="toc 8" w:semiHidden="1" w:uiPriority="39" w:unhideWhenUsed="1"/>
+    <w:lsdException w:name="toc 9" w:semiHidden="1" w:uiPriority="39" w:unhideWhenUsed="1"/>
+    <w:lsdException w:name="Normal Indent" w:semiHidden="1" w:unhideWhenUsed="1"/>
+    <w:lsdException w:name="footnote text" w:semiHidden="1" w:unhideWhenUsed="1"/>
+    <w:lsdException w:name="annotation text" w:semiHidden="1" w:unhideWhenUsed="1"/>
+    <w:lsdException w:name="header" w:semiHidden="1" w:unhideWhenUsed="1"/>
+    <w:lsdException w:name="footer" w:semiHidden="1" w:unhideWhenUsed="1"/>
+    <w:lsdException w:name="index heading" w:semiHidden="1" w:unhideWhenUsed="1"/>
+    <w:lsdException w:name="caption" w:semiHidden="1" w:uiPriority="35" w:unhideWhenUsed="1" w:qFormat="1"/>
+    <w:lsdException w:name="table of figures" w:semiHidden="1" w:unhideWhenUsed="1"/>
+    <w:lsdException w:name="envelope address" w:semiHidden="1" w:unhideWhenUsed="1"/>
+    <w:lsdException w:name="envelope return" w:semiHidden="1" w:unhideWhenUsed="1"/>
+    <w:lsdException w:name="footnote reference" w:semiHidden="1" w:unhideWhenUsed="1"/>
+    <w:lsdException w:name="annotation reference" w:semiHidden="1" w:unhideWhenUsed="1"/>
+    <w:lsdException w:name="line number" w:semiHidden="1" w:unhideWhenUsed="1"/>
+    <w:lsdException w:name="page number" w:semiHidden="1" w:unhideWhenUsed="1"/>
+    <w:lsdException w:name="endnote reference" w:semiHidden="1" w:unhideWhenUsed="1"/>
+    <w:lsdException w:name="endnote text" w:semiHidden="1" w:unhideWhenUsed="1"/>
+    <w:lsdException w:name="table of authorities" w:semiHidden="1" w:unhideWhenUsed="1"/>
+    <w:lsdException w:name="macro" w:semiHidden="1" w:unhideWhenUsed="1"/>
+    <w:lsdException w:name="toa heading" w:semiHidden="1" w:unhideWhenUsed="1"/>
+    <w:lsdException w:name="List" w:semiHidden="1" w:unhideWhenUsed="1"/>
+    <w:lsdException w:name="List Bullet" w:semiHidden="1" w:unhideWhenUsed="1"/>
+    <w:lsdException w:name="List Number" w:semiHidden="1" w:unhideWhenUsed="1"/>
+    <w:lsdException w:name="List 2" w:semiHidden="1" w:unhideWhenUsed="1"/>
+    <w:lsdException w:name="List 3" w:semiHidden="1" w:unhideWhenUsed="1"/>
+    <w:lsdException w:name="List 4" w:semiHidden="1" w:unhideWhenUsed="1"/>
+    <w:lsdException w:name="List 5" w:semiHidden="1" w:unhideWhenUsed="1"/>
+    <w:lsdException w:name="List Bullet 2" w:semiHidden="1" w:unhideWhenUsed="1"/>
+    <w:lsdException w:name="List Bullet 3" w:semiHidden="1" w:unhideWhenUsed="1"/>
+    <w:lsdException w:name="List Bullet 4" w:semiHidden="1" w:unhideWhenUsed="1"/>
+    <w:lsdException w:name="List Bullet 5" w:semiHidden="1" w:unhideWhenUsed="1"/>
+    <w:lsdException w:name="List Number 2" w:semiHidden="1" w:unhideWhenUsed="1"/>
+    <w:lsdException w:name="List Number 3" w:semiHidden="1" w:unhideWhenUsed="1"/>
+    <w:lsdException w:name="List Number 4" w:semiHidden="1" w:unhideWhenUsed="1"/>
+    <w:lsdException w:name="List Number 5" w:semiHidden="1" w:unhideWhenUsed="1"/>
+    <w:lsdException w:name="Title" w:uiPriority="10" w:qFormat="1"/>
+    <w:lsdException w:name="Closing" w:semiHidden="1" w:unhideWhenUsed="1"/>
+    <w:lsdException w:name="Signature" w:semiHidden="1" w:unhideWhenUsed="1"/>
+    <w:lsdException w:name="Default Paragraph Font" w:semiHidden="1" w:uiPriority="1" w:unhideWhenUsed="1"/>
+    <w:lsdException w:name="Body Text" w:semiHidden="1" w:unhideWhenUsed="1"/>
+    <w:lsdException w:name="Body Text Indent" w:semiHidden="1" w:unhideWhenUsed="1"/>
+    <w:lsdException w:name="List Continue" w:semiHidden="1" w:unhideWhenUsed="1"/>
+    <w:lsdException w:name="List Continue 2" w:semiHidden="1" w:unhideWhenUsed="1"/>
+    <w:lsdException w:name="List Continue 3" w:semiHidden="1" w:unhideWhenUsed="1"/>
+    <w:lsdException w:name="List Continue 4" w:semiHidden="1" w:unhideWhenUsed="1"/>
+    <w:lsdException w:name="List Continue 5" w:semiHidden="1" w:unhideWhenUsed="1"/>
+    <w:lsdException w:name="Message Header" w:semiHidden="1" w:unhideWhenUsed="1"/>
+    <w:lsdException w:name="Subtitle" w:uiPriority="11" w:qFormat="1"/>
+    <w:lsdException w:name="Salutation" w:semiHidden="1" w:unhideWhenUsed="1"/>
+    <w:lsdException w:name="Date" w:semiHidden="1" w:unhideWhenUsed="1"/>
+    <w:lsdException w:name="Body Text First Indent" w:semiHidden="1" w:unhideWhenUsed="1"/>
+    <w:lsdException w:name="Body Text First Indent 2" w:semiHidden="1" w:unhideWhenUsed="1"/>
+    <w:lsdException w:name="Note Heading" w:semiHidden="1" w:unhideWhenUsed="1"/>
+    <w:lsdException w:name="Body Text 2" w:semiHidden="1" w:unhideWhenUsed="1"/>
+    <w:lsdException w:name="Body Text 3" w:semiHidden="1" w:unhideWhenUsed="1"/>
+    <w:lsdException w:name="Body Text Indent 2" w:semiHidden="1" w:unhideWhenUsed="1"/>
+    <w:lsdException w:name="Body Text Indent 3" w:semiHidden="1" w:unhideWhenUsed="1"/>
+    <w:lsdException w:name="Block Text" w:semiHidden="1" w:unhideWhenUsed="1"/>
+    <w:lsdException w:name="Hyperlink" w:semiHidden="1" w:unhideWhenUsed="1"/>
+    <w:lsdException w:name="FollowedHyperlink" w:semiHidden="1" w:unhideWhenUsed="1"/>
+    <w:lsdException w:name="Strong" w:uiPriority="22" w:qFormat="1"/>
+    <w:lsdException w:name="Emphasis" w:uiPriority="20" w:qFormat="1"/>
+    <w:lsdException w:name="Document Map" w:semiHidden="1" w:unhideWhenUsed="1"/>
+    <w:lsdException w:name="Plain Text" w:semiHidden="1" w:unhideWhenUsed="1"/>
+    <w:lsdException w:name="E-mail Signature" w:semiHidden="1" w:unhideWhenUsed="1"/>
+    <w:lsdException w:name="HTML Top of Form" w:semiHidden="1" w:unhideWhenUsed="1"/>
+    <w:lsdException w:name="HTML Bottom of Form" w:semiHidden="1" w:unhideWhenUsed="1"/>
+    <w:lsdException w:name="Normal (Web)" w:semiHidden="1" w:unhideWhenUsed="1"/>
+    <w:lsdException w:name="HTML Acronym" w:semiHidden="1" w:unhideWhenUsed="1"/>
+    <w:lsdException w:name="HTML Address" w:semiHidden="1" w:unhideWhenUsed="1"/>
+    <w:lsdException w:name="HTML Cite" w:semiHidden="1" w:unhideWhenUsed="1"/>
+    <w:lsdException w:name="HTML Code" w:semiHidden="1" w:unhideWhenUsed="1"/>
+    <w:lsdException w:name="HTML Definition" w:semiHidden="1" w:unhideWhenUsed="1"/>
+    <w:lsdException w:name="HTML Keyboard" w:semiHidden="1" w:unhideWhenUsed="1"/>
+    <w:lsdException w:name="HTML Preformatted" w:semiHidden="1" w:unhideWhenUsed="1"/>
+    <w:lsdException w:name="HTML Sample" w:semiHidden="1" w:unhideWhenUsed="1"/>
+    <w:lsdException w:name="HTML Typewriter" w:semiHidden="1" w:unhideWhenUsed="1"/>
+    <w:lsdException w:name="HTML Variable" w:semiHidden="1" w:unhideWhenUsed="1"/>
+    <w:lsdException w:name="Normal Table" w:semiHidden="1" w:unhideWhenUsed="1"/>
+    <w:lsdException w:name="annotation subject" w:semiHidden="1" w:unhideWhenUsed="1"/>
+    <w:lsdException w:name="No List" w:semiHidden="1" w:unhideWhenUsed="1"/>
+    <w:lsdException w:name="Outline List 1" w:semiHidden="1" w:unhideWhenUsed="1"/>
+    <w:lsdException w:name="Outline List 2" w:semiHidden="1" w:unhideWhenUsed="1"/>
+    <w:lsdException w:name="Outline List 3" w:semiHidden="1" w:unhideWhenUsed="1"/>
+    <w:lsdException w:name="Table Simple 1" w:semiHidden="1" w:unhideWhenUsed="1"/>
+    <w:lsdException w:name="Table Simple 2" w:semiHidden="1" w:unhideWhenUsed="1"/>
+    <w:lsdException w:name="Table Simple 3" w:semiHidden="1" w:unhideWhenUsed="1"/>
+    <w:lsdException w:name="Table Classic 1" w:semiHidden="1" w:unhideWhenUsed="1"/>
+    <w:lsdException w:name="Table Classic 2" w:semiHidden="1" w:unhideWhenUsed="1"/>
+    <w:lsdException w:name="Table Classic 3" w:semiHidden="1" w:unhideWhenUsed="1"/>
+    <w:lsdException w:name="Table Classic 4" w:semiHidden="1" w:unhideWhenUsed="1"/>
+    <w:lsdException w:name="Table Colorful 1" w:semiHidden="1" w:unhideWhenUsed="1"/>
+    <w:lsdException w:name="Table Colorful 2" w:semiHidden="1" w:unhideWhenUsed="1"/>
+    <w:lsdException w:name="Table Colorful 3" w:semiHidden="1" w:unhideWhenUsed="1"/>
+    <w:lsdException w:name="Table Columns 1" w:semiHidden="1" w:unhideWhenUsed="1"/>
+    <w:lsdException w:name="Table Columns 2" w:semiHidden="1" w:unhideWhenUsed="1"/>
+    <w:lsdException w:name="Table Columns 3" w:semiHidden="1" w:unhideWhenUsed="1"/>
+    <w:lsdException w:name="Table Columns 4" w:semiHidden="1" w:unhideWhenUsed="1"/>
+    <w:lsdException w:name="Table Columns 5" w:semiHidden="1" w:unhideWhenUsed="1"/>
+    <w:lsdException w:name="Table Grid 1" w:semiHidden="1" w:unhideWhenUsed="1"/>
+    <w:lsdException w:name="Table Grid 2" w:semiHidden="1" w:unhideWhenUsed="1"/>
+    <w:lsdException w:name="Table Grid 3" w:semiHidden="1" w:unhideWhenUsed="1"/>
+    <w:lsdException w:name="Table Grid 4" w:semiHidden="1" w:unhideWhenUsed="1"/>
+    <w:lsdException w:name="Table Grid 5" w:semiHidden="1" w:unhideWhenUsed="1"/>
+    <w:lsdException w:name="Table Grid 6" w:semiHidden="1" w:unhideWhenUsed="1"/>
+    <w:lsdException w:name="Table Grid 7" w:semiHidden="1" w:unhideWhenUsed="1"/>
+    <w:lsdException w:name="Table Grid 8" w:semiHidden="1" w:unhideWhenUsed="1"/>
+    <w:lsdException w:name="Table List 1" w:semiHidden="1" w:unhideWhenUsed="1"/>
+    <w:lsdException w:name="Table List 2" w:semiHidden="1" w:unhideWhenUsed="1"/>
+    <w:lsdException w:name="Table List 3" w:semiHidden="1" w:unhideWhenUsed="1"/>
+    <w:lsdException w:name="Table List 4" w:semiHidden="1" w:unhideWhenUsed="1"/>
+    <w:lsdException w:name="Table List 5" w:semiHidden="1" w:unhideWhenUsed="1"/>
+    <w:lsdException w:name="Table List 6" w:semiHidden="1" w:unhideWhenUsed="1"/>
+    <w:lsdException w:name="Table List 7" w:semiHidden="1" w:unhideWhenUsed="1"/>
+    <w:lsdException w:name="Table List 8" w:semiHidden="1" w:unhideWhenUsed="1"/>
+    <w:lsdException w:name="Table 3D effects 1" w:semiHidden="1" w:unhideWhenUsed="1"/>
+    <w:lsdException w:name="Table 3D effects 2" w:semiHidden="1" w:unhideWhenUsed="1"/>
+    <w:lsdException w:name="Table 3D effects 3" w:semiHidden="1" w:unhideWhenUsed="1"/>
+    <w:lsdException w:name="Table Contemporary" w:semiHidden="1" w:unhideWhenUsed="1"/>
+    <w:lsdException w:name="Table Elegant" w:semiHidden="1" w:unhideWhenUsed="1"/>
+    <w:lsdException w:name="Table Professional" w:semiHidden="1" w:unhideWhenUsed="1"/>
+    <w:lsdException w:name="Table Subtle 1" w:semiHidden="1" w:unhideWhenUsed="1"/>
+    <w:lsdException w:name="Table Subtle 2" w:semiHidden="1" w:unhideWhenUsed="1"/>
+    <w:lsdException w:name="Table Web 1" w:semiHidden="1" w:unhideWhenUsed="1"/>
+    <w:lsdException w:name="Table Web 2" w:semiHidden="1" w:unhideWhenUsed="1"/>
+    <w:lsdException w:name="Table Web 3" w:semiHidden="1" w:unhideWhenUsed="1"/>
+    <w:lsdException w:name="Balloon Text" w:semiHidden="1" w:unhideWhenUsed="1"/>
+    <w:lsdException w:name="Table Grid" w:uiPriority="39"/>
+    <w:lsdException w:name="Table Theme" w:semiHidden="1" w:unhideWhenUsed="1"/>
+    <w:lsdException w:name="Placeholder Text" w:semiHidden="1"/>
+    <w:lsdException w:name="No Spacing" w:uiPriority="1" w:qFormat="1"/>
+    <w:lsdException w:name="Light Shading" w:uiPriority="60"/>
+    <w:lsdException w:name="Light List" w:uiPriority="61"/>
+    <w:lsdException w:name="Light Grid" w:uiPriority="62"/>
+    <w:lsdException w:name="Medium Shading 1" w:uiPriority="63"/>
+    <w:lsdException w:name="Medium Shading 2" w:uiPriority="64"/>
+    <w:lsdException w:name="Medium List 1" w:uiPriority="65"/>
+    <w:lsdException w:name="Medium List 2" w:uiPriority="66"/>
+    <w:lsdException w:name="Medium Grid 1" w:uiPriority="67"/>
+    <w:lsdException w:name="Medium Grid 2" w:uiPriority="68"/>
+    <w:lsdException w:name="Medium Grid 3" w:uiPriority="69"/>
+    <w:lsdException w:name="Dark List" w:uiPriority="70"/>
+    <w:lsdException w:name="Colorful Shading" w:uiPriority="71"/>
+    <w:lsdException w:name="Colorful List" w:uiPriority="72"/>
+    <w:lsdException w:name="Colorful Grid" w:uiPriority="73"/>
+    <w:lsdException w:name="Light Shading Accent 1" w:uiPriority="60"/>
+    <w:lsdException w:name="Light List Accent 1" w:uiPriority="61"/>
+    <w:lsdException w:name="Light Grid Accent 1" w:uiPriority="62"/>
+    <w:lsdException w:name="Medium Shading 1 Accent 1" w:uiPriority="63"/>
+    <w:lsdException w:name="Medium Shading 2 Accent 1" w:uiPriority="64"/>
+    <w:lsdException w:name="Medium List 1 Accent 1" w:uiPriority="65"/>
+    <w:lsdException w:name="Revision" w:semiHidden="1"/>
+    <w:lsdException w:name="List Paragraph" w:uiPriority="34" w:qFormat="1"/>
+    <w:lsdException w:name="Quote" w:uiPriority="29" w:qFormat="1"/>
+    <w:lsdException w:name="Intense Quote" w:uiPriority="30" w:qFormat="1"/>
+    <w:lsdException w:name="Medium List 2 Accent 1" w:uiPriority="66"/>
+    <w:lsdException w:name="Medium Grid 1 Accent 1" w:uiPriority="67"/>
+    <w:lsdException w:name="Medium Grid 2 Accent 1" w:uiPriority="68"/>
+    <w:lsdException w:name="Medium Grid 3 Accent 1" w:uiPriority="69"/>
+    <w:lsdException w:name="Dark List Accent 1" w:uiPriority="70"/>
+    <w:lsdException w:name="Colorful Shading Accent 1" w:uiPriority="71"/>
+    <w:lsdException w:name="Colorful List Accent 1" w:uiPriority="72"/>
+    <w:lsdException w:name="Colorful Grid Accent 1" w:uiPriority="73"/>
+    <w:lsdException w:name="Light Shading Accent 2" w:uiPriority="60"/>
+    <w:lsdException w:name="Light List Accent 2" w:uiPriority="61"/>
+    <w:lsdException w:name="Light Grid Accent 2" w:uiPriority="62"/>
+    <w:lsdException w:name="Medium Shading 1 Accent 2" w:uiPriority="63"/>
+    <w:lsdException w:name="Medium Shading 2 Accent 2" w:uiPriority="64"/>
+    <w:lsdException w:name="Medium List 1 Accent 2" w:uiPriority="65"/>
+    <w:lsdException w:name="Medium List 2 Accent 2" w:uiPriority="66"/>
+    <w:lsdException w:name="Medium Grid 1 Accent 2" w:uiPriority="67"/>
+    <w:lsdException w:name="Medium Grid 2 Accent 2" w:uiPriority="68"/>
+    <w:lsdException w:name="Medium Grid 3 Accent 2" w:uiPriority="69"/>
+    <w:lsdException w:name="Dark List Accent 2" w:uiPriority="70"/>
+    <w:lsdException w:name="Colorful Shading Accent 2" w:uiPriority="71"/>
+    <w:lsdException w:name="Colorful List Accent 2" w:uiPriority="72"/>
+    <w:lsdException w:name="Colorful Grid Accent 2" w:uiPriority="73"/>
+    <w:lsdException w:name="Light Shading Accent 3" w:uiPriority="60"/>
+    <w:lsdException w:name="Light List Accent 3" w:uiPriority="61"/>
+    <w:lsdException w:name="Light Grid Accent 3" w:uiPriority="62"/>
+    <w:lsdException w:name="Medium Shading 1 Accent 3" w:uiPriority="63"/>
+    <w:lsdException w:name="Medium Shading 2 Accent 3" w:uiPriority="64"/>
+    <w:lsdException w:name="Medium List 1 Accent 3" w:uiPriority="65"/>
+    <w:lsdException w:name="Medium List 2 Accent 3" w:uiPriority="66"/>
+    <w:lsdException w:name="Medium Grid 1 Accent 3" w:uiPriority="67"/>
+    <w:lsdException w:name="Medium Grid 2 Accent 3" w:uiPriority="68"/>
+    <w:lsdException w:name="Medium Grid 3 Accent 3" w:uiPriority="69"/>
+    <w:lsdException w:name="Dark List Accent 3" w:uiPriority="70"/>
+    <w:lsdException w:name="Colorful Shading Accent 3" w:uiPriority="71"/>
+    <w:lsdException w:name="Colorful List Accent 3" w:uiPriority="72"/>
+    <w:lsdException w:name="Colorful Grid Accent 3" w:uiPriority="73"/>
+    <w:lsdException w:name="Light Shading Accent 4" w:uiPriority="60"/>
+    <w:lsdException w:name="Light List Accent 4" w:uiPriority="61"/>
+    <w:lsdException w:name="Light Grid Accent 4" w:uiPriority="62"/>
+    <w:lsdException w:name="Medium Shading 1 Accent 4" w:uiPriority="63"/>
+    <w:lsdException w:name="Medium Shading 2 Accent 4" w:uiPriority="64"/>
+    <w:lsdException w:name="Medium List 1 Accent 4" w:uiPriority="65"/>
+    <w:lsdException w:name="Medium List 2 Accent 4" w:uiPriority="66"/>
+    <w:lsdException w:name="Medium Grid 1 Accent 4" w:uiPriority="67"/>
+    <w:lsdException w:name="Medium Grid 2 Accent 4" w:uiPriority="68"/>
+    <w:lsdException w:name="Medium Grid 3 Accent 4" w:uiPriority="69"/>
+    <w:lsdException w:name="Dark List Accent 4" w:uiPriority="70"/>
+    <w:lsdException w:name="Colorful Shading Accent 4" w:uiPriority="71"/>
+    <w:lsdException w:name="Colorful List Accent 4" w:uiPriority="72"/>
+    <w:lsdException w:name="Colorful Grid Accent 4" w:uiPriority="73"/>
+    <w:lsdException w:name="Light Shading Accent 5" w:uiPriority="60"/>
+    <w:lsdException w:name="Light List Accent 5" w:uiPriority="61"/>
+    <w:lsdException w:name="Light Grid Accent 5" w:uiPriority="62"/>
+    <w:lsdException w:name="Medium Shading 1 Accent 5" w:uiPriority="63"/>
+    <w:lsdException w:name="Medium Shading 2 Accent 5" w:uiPriority="64"/>
+    <w:lsdException w:name="Medium List 1 Accent 5" w:uiPriority="65"/>
+    <w:lsdException w:name="Medium List 2 Accent 5" w:uiPriority="66"/>
+    <w:lsdException w:name="Medium Grid 1 Accent 5" w:uiPriority="67"/>
+    <w:lsdException w:name="Medium Grid 2 Accent 5" w:uiPriority="68"/>
+    <w:lsdException w:name="Medium Grid 3 Accent 5" w:uiPriority="69"/>
+    <w:lsdException w:name="Dark List Accent 5" w:uiPriority="70"/>
+    <w:lsdException w:name="Colorful Shading Accent 5" w:uiPriority="71"/>
+    <w:lsdException w:name="Colorful List Accent 5" w:uiPriority="72"/>
+    <w:lsdException w:name="Colorful Grid Accent 5" w:uiPriority="73"/>
+    <w:lsdException w:name="Light Shading Accent 6" w:uiPriority="60"/>
+    <w:lsdException w:name="Light List Accent 6" w:uiPriority="61"/>
+    <w:lsdException w:name="Light Grid Accent 6" w:uiPriority="62"/>
+    <w:lsdException w:name="Medium Shading 1 Accent 6" w:uiPriority="63"/>
+    <w:lsdException w:name="Medium Shading 2 Accent 6" w:uiPriority="64"/>
+    <w:lsdException w:name="Medium List 1 Accent 6" w:uiPriority="65"/>
+    <w:lsdException w:name="Medium List 2 Accent 6" w:uiPriority="66"/>
+    <w:lsdException w:name="Medium Grid 1 Accent 6" w:uiPriority="67"/>
+    <w:lsdException w:name="Medium Grid 2 Accent 6" w:uiPriority="68"/>
+    <w:lsdException w:name="Medium Grid 3 Accent 6" w:uiPriority="69"/>
+    <w:lsdException w:name="Dark List Accent 6" w:uiPriority="70"/>
+    <w:lsdException w:name="Colorful Shading Accent 6" w:uiPriority="71"/>
+    <w:lsdException w:name="Colorful List Accent 6" w:uiPriority="72"/>
+    <w:lsdException w:name="Colorful Grid Accent 6" w:uiPriority="73"/>
+    <w:lsdException w:name="Subtle Emphasis" w:uiPriority="19" w:qFormat="1"/>
+    <w:lsdException w:name="Intense Emphasis" w:uiPriority="21" w:qFormat="1"/>
+    <w:lsdException w:name="Subtle Reference" w:uiPriority="31" w:qFormat="1"/>
+    <w:lsdException w:name="Intense Reference" w:uiPriority="32" w:qFormat="1"/>
+    <w:lsdException w:name="Book Title" w:uiPriority="33" w:qFormat="1"/>
+    <w:lsdException w:name="Bibliography" w:semiHidden="1" w:uiPriority="37" w:unhideWhenUsed="1"/>
+    <w:lsdException w:name="TOC Heading" w:semiHidden="1" w:uiPriority="39" w:unhideWhenUsed="1" w:qFormat="1"/>
+    <w:lsdException w:name="Plain Table 1" w:uiPriority="41"/>
+    <w:lsdException w:name="Plain Table 2" w:uiPriority="42"/>
+    <w:lsdException w:name="Plain Table 3" w:uiPriority="43"/>
+    <w:lsdException w:name="Plain Table 4" w:uiPriority="44"/>
+    <w:lsdException w:name="Plain Table 5" w:uiPriority="45"/>
+    <w:lsdException w:name="Grid Table Light" w:uiPriority="40"/>
+    <w:lsdException w:name="Grid Table 1 Light" w:uiPriority="46"/>
+    <w:lsdException w:name="Grid Table 2" w:uiPriority="47"/>
+    <w:lsdException w:name="Grid Table 3" w:uiPriority="48"/>
+    <w:lsdException w:name="Grid Table 4" w:uiPriority="49"/>
+    <w:lsdException w:name="Grid Table 5 Dark" w:uiPriority="50"/>
+    <w:lsdException w:name="Grid Table 6 Colorful" w:uiPriority="51"/>
+    <w:lsdException w:name="Grid Table 7 Colorful" w:uiPriority="52"/>
+    <w:lsdException w:name="Grid Table 1 Light Accent 1" w:uiPriority="46"/>
+    <w:lsdException w:name="Grid Table 2 Accent 1" w:uiPriority="47"/>
+    <w:lsdException w:name="Grid Table 3 Accent 1" w:uiPriority="48"/>
+    <w:lsdException w:name="Grid Table 4 Accent 1" w:uiPriority="49"/>
+    <w:lsdException w:name="Grid Table 5 Dark Accent 1" w:uiPriority="50"/>
+    <w:lsdException w:name="Grid Table 6 Colorful Accent 1" w:uiPriority="51"/>
+    <w:lsdException w:name="Grid Table 7 Colorful Accent 1" w:uiPriority="52"/>
+    <w:lsdException w:name="Grid Table 1 Light Accent 2" w:uiPriority="46"/>
+    <w:lsdException w:name="Grid Table 2 Accent 2" w:uiPriority="47"/>
+    <w:lsdException w:name="Grid Table 3 Accent 2" w:uiPriority="48"/>
+    <w:lsdException w:name="Grid Table 4 Accent 2" w:uiPriority="49"/>
+    <w:lsdException w:name="Grid Table 5 Dark Accent 2" w:uiPriority="50"/>
+    <w:lsdException w:name="Grid Table 6 Colorful Accent 2" w:uiPriority="51"/>
+    <w:lsdException w:name="Grid Table 7 Colorful Accent 2" w:uiPriority="52"/>
+    <w:lsdException w:name="Grid Table 1 Light Accent 3" w:uiPriority="46"/>
+    <w:lsdException w:name="Grid Table 2 Accent 3" w:uiPriority="47"/>
+    <w:lsdException w:name="Grid Table 3 Accent 3" w:uiPriority="48"/>
+    <w:lsdException w:name="Grid Table 4 Accent 3" w:uiPriority="49"/>
+    <w:lsdException w:name="Grid Table 5 Dark Accent 3" w:uiPriority="50"/>
+    <w:lsdException w:name="Grid Table 6 Colorful Accent 3" w:uiPriority="51"/>
+    <w:lsdException w:name="Grid Table 7 Colorful Accent 3" w:uiPriority="52"/>
+    <w:lsdException w:name="Grid Table 1 Light Accent 4" w:uiPriority="46"/>
+    <w:lsdException w:name="Grid Table 2 Accent 4" w:uiPriority="47"/>
+    <w:lsdException w:name="Grid Table 3 Accent 4" w:uiPriority="48"/>
+    <w:lsdException w:name="Grid Table 4 Accent 4" w:uiPriority="49"/>
+    <w:lsdException w:name="Grid Table 5 Dark Accent 4" w:uiPriority="50"/>
+    <w:lsdException w:name="Grid Table 6 Colorful Accent 4" w:uiPriority="51"/>
+    <w:lsdException w:name="Grid Table 7 Colorful Accent 4" w:uiPriority="52"/>
+    <w:lsdException w:name="Grid Table 1 Light Accent 5" w:uiPriority="46"/>
+    <w:lsdException w:name="Grid Table 2 Accent 5" w:uiPriority="47"/>
+    <w:lsdException w:name="Grid Table 3 Accent 5" w:uiPriority="48"/>
+    <w:lsdException w:name="Grid Table 4 Accent 5" w:uiPriority="49"/>
+    <w:lsdException w:name="Grid Table 5 Dark Accent 5" w:uiPriority="50"/>
+    <w:lsdException w:name="Grid Table 6 Colorful Accent 5" w:uiPriority="51"/>
+    <w:lsdException w:name="Grid Table 7 Colorful Accent 5" w:uiPriority="52"/>
+    <w:lsdException w:name="Grid Table 1 Light Accent 6" w:uiPriority="46"/>
+    <w:lsdException w:name="Grid Table 2 Accent 6" w:uiPriority="47"/>
+    <w:lsdException w:name="Grid Table 3 Accent 6" w:uiPriority="48"/>
+    <w:lsdException w:name="Grid Table 4 Accent 6" w:uiPriority="49"/>
+    <w:lsdException w:name="Grid Table 5 Dark Accent 6" w:uiPriority="50"/>
+    <w:lsdException w:name="Grid Table 6 Colorful Accent 6" w:uiPriority="51"/>
+    <w:lsdException w:name="Grid Table 7 Colorful Accent 6" w:uiPriority="52"/>
+    <w:lsdException w:name="List Table 1 Light" w:uiPriority="46"/>
+    <w:lsdException w:name="List Table 2" w:uiPriority="47"/>
+    <w:lsdException w:name="List Table 3" w:uiPriority="48"/>
+    <w:lsdException w:name="List Table 4" w:uiPriority="49"/>
+    <w:lsdException w:name="List Table 5 Dark" w:uiPriority="50"/>
+    <w:lsdException w:name="List Table 6 Colorful" w:uiPriority="51"/>
+    <w:lsdException w:name="List Table 7 Colorful" w:uiPriority="52"/>
+    <w:lsdException w:name="List Table 1 Light Accent 1" w:uiPriority="46"/>
+    <w:lsdException w:name="List Table 2 Accent 1" w:uiPriority="47"/>
+    <w:lsdException w:name="List Table 3 Accent 1" w:uiPriority="48"/>
+    <w:lsdException w:name="List Table 4 Accent 1" w:uiPriority="49"/>
+    <w:lsdException w:name="List Table 5 Dark Accent 1" w:uiPriority="50"/>
+    <w:lsdException w:name="List Table 6 Colorful Accent 1" w:uiPriority="51"/>
+    <w:lsdException w:name="List Table 7 Colorful Accent 1" w:uiPriority="52"/>
+    <w:lsdException w:name="List Table 1 Light Accent 2" w:uiPriority="46"/>
+    <w:lsdException w:name="List Table 2 Accent 2" w:uiPriority="47"/>
+    <w:lsdException w:name="List Table 3 Accent 2" w:uiPriority="48"/>
+    <w:lsdException w:name="List Table 4 Accent 2" w:uiPriority="49"/>
+    <w:lsdException w:name="List Table 5 Dark Accent 2" w:uiPriority="50"/>
+    <w:lsdException w:name="List Table 6 Colorful Accent 2" w:uiPriority="51"/>
+    <w:lsdException w:name="List Table 7 Colorful Accent 2" w:uiPriority="52"/>
+    <w:lsdException w:name="List Table 1 Light Accent 3" w:uiPriority="46"/>
+    <w:lsdException w:name="List Table 2 Accent 3" w:uiPriority="47"/>
+    <w:lsdException w:name="List Table 3 Accent 3" w:uiPriority="48"/>
+    <w:lsdException w:name="List Table 4 Accent 3" w:uiPriority="49"/>
+    <w:lsdException w:name="List Table 5 Dark Accent 3" w:uiPriority="50"/>
+    <w:lsdException w:name="List Table 6 Colorful Accent 3" w:uiPriority="51"/>
+    <w:lsdException w:name="List Table 7 Colorful Accent 3" w:uiPriority="52"/>
+    <w:lsdException w:name="List Table 1 Light Accent 4" w:uiPriority="46"/>
+    <w:lsdException w:name="List Table 2 Accent 4" w:uiPriority="47"/>
+    <w:lsdException w:name="List Table 3 Accent 4" w:uiPriority="48"/>
+    <w:lsdException w:name="List Table 4 Accent 4" w:uiPriority="49"/>
+    <w:lsdException w:name="List Table 5 Dark Accent 4" w:uiPriority="50"/>
+    <w:lsdException w:name="List Table 6 Colorful Accent 4" w:uiPriority="51"/>
+    <w:lsdException w:name="List Table 7 Colorful Accent 4" w:uiPriority="52"/>
+    <w:lsdException w:name="List Table 1 Light Accent 5" w:uiPriority="46"/>
+    <w:lsdException w:name="List Table 2 Accent 5" w:uiPriority="47"/>
+    <w:lsdException w:name="List Table 3 Accent 5" w:uiPriority="48"/>
+    <w:lsdException w:name="List Table 4 Accent 5" w:uiPriority="49"/>
+    <w:lsdException w:name="List Table 5 Dark Accent 5" w:uiPriority="50"/>
+    <w:lsdException w:name="List Table 6 Colorful Accent 5" w:uiPriority="51"/>
+    <w:lsdException w:name="List Table 7 Colorful Accent 5" w:uiPriority="52"/>
+    <w:lsdException w:name="List Table 1 Light Accent 6" w:uiPriority="46"/>
+    <w:lsdException w:name="List Table 2 Accent 6" w:uiPriority="47"/>
+    <w:lsdException w:name="List Table 3 Accent 6" w:uiPriority="48"/>
+    <w:lsdException w:name="List Table 4 Accent 6" w:uiPriority="49"/>
+    <w:lsdException w:name="List Table 5 Dark Accent 6" w:uiPriority="50"/>
+    <w:lsdException w:name="List Table 6 Colorful Accent 6" w:uiPriority="51"/>
+    <w:lsdException w:name="List Table 7 Colorful Accent 6" w:uiPriority="52"/>
+  </w:latentStyles>
+  <w:style w:type="paragraph" w:default="1" w:styleId="Normal">
+    <w:name w:val="Normal"/>
   </w:style>
   <w:style w:type="paragraph" w:styleId="Heading1">
     <w:name w:val="heading 1"/>
     <w:basedOn w:val="Normal"/>
     <w:next w:val="Normal"/>
     <w:pPr>
-      <w:keepNext w:val="1"/>
-      <w:keepLines w:val="1"/>
-      <w:spacing w:after="120" w:before="400" w:lineRule="auto"/>
+      <w:keepNext/>
+      <w:keepLines/>
+      <w:spacing w:before="400" w:after="120"/>
+      <w:outlineLvl w:val="0"/>
     </w:pPr>
     <w:rPr>
       <w:sz w:val="40"/>
@@ -67,12 +938,12 @@
     <w:basedOn w:val="Normal"/>
     <w:next w:val="Normal"/>
     <w:pPr>
-      <w:keepNext w:val="1"/>
-      <w:keepLines w:val="1"/>
-      <w:spacing w:after="120" w:before="360" w:lineRule="auto"/>
+      <w:keepNext/>
+      <w:keepLines/>
+      <w:spacing w:before="360" w:after="120"/>
+      <w:outlineLvl w:val="1"/>
     </w:pPr>
     <w:rPr>
-      <w:b w:val="0"/>
       <w:sz w:val="32"/>
       <w:szCs w:val="32"/>
     </w:rPr>
@@ -82,12 +953,12 @@
     <w:basedOn w:val="Normal"/>
     <w:next w:val="Normal"/>
     <w:pPr>
-      <w:keepNext w:val="1"/>
-      <w:keepLines w:val="1"/>
-      <w:spacing w:after="80" w:before="320" w:lineRule="auto"/>
+      <w:keepNext/>
+      <w:keepLines/>
+      <w:spacing w:before="320" w:after="80"/>
+      <w:outlineLvl w:val="2"/>
     </w:pPr>
     <w:rPr>
-      <w:b w:val="0"/>
       <w:color w:val="434343"/>
       <w:sz w:val="28"/>
       <w:szCs w:val="28"/>
@@ -98,9 +969,10 @@
     <w:basedOn w:val="Normal"/>
     <w:next w:val="Normal"/>
     <w:pPr>
-      <w:keepNext w:val="1"/>
-      <w:keepLines w:val="1"/>
-      <w:spacing w:after="80" w:before="280" w:lineRule="auto"/>
+      <w:keepNext/>
+      <w:keepLines/>
+      <w:spacing w:before="280" w:after="80"/>
+      <w:outlineLvl w:val="3"/>
     </w:pPr>
     <w:rPr>
       <w:color w:val="666666"/>
@@ -113,14 +985,13 @@
     <w:basedOn w:val="Normal"/>
     <w:next w:val="Normal"/>
     <w:pPr>
-      <w:keepNext w:val="1"/>
-      <w:keepLines w:val="1"/>
-      <w:spacing w:after="80" w:before="240" w:lineRule="auto"/>
+      <w:keepNext/>
+      <w:keepLines/>
+      <w:spacing w:before="240" w:after="80"/>
+      <w:outlineLvl w:val="4"/>
     </w:pPr>
     <w:rPr>
       <w:color w:val="666666"/>
-      <w:sz w:val="22"/>
-      <w:szCs w:val="22"/>
     </w:rPr>
   </w:style>
   <w:style w:type="paragraph" w:styleId="Heading6">
@@ -128,25 +999,51 @@
     <w:basedOn w:val="Normal"/>
     <w:next w:val="Normal"/>
     <w:pPr>
-      <w:keepNext w:val="1"/>
-      <w:keepLines w:val="1"/>
-      <w:spacing w:after="80" w:before="240" w:lineRule="auto"/>
+      <w:keepNext/>
+      <w:keepLines/>
+      <w:spacing w:before="240" w:after="80"/>
+      <w:outlineLvl w:val="5"/>
     </w:pPr>
     <w:rPr>
-      <w:i w:val="1"/>
+      <w:i/>
       <w:color w:val="666666"/>
-      <w:sz w:val="22"/>
-      <w:szCs w:val="22"/>
     </w:rPr>
+  </w:style>
+  <w:style w:type="character" w:default="1" w:styleId="DefaultParagraphFont">
+    <w:name w:val="Default Paragraph Font"/>
+    <w:uiPriority w:val="1"/>
+    <w:semiHidden/>
+    <w:unhideWhenUsed/>
+  </w:style>
+  <w:style w:type="table" w:default="1" w:styleId="TableNormal">
+    <w:name w:val="Normal Table"/>
+    <w:uiPriority w:val="99"/>
+    <w:semiHidden/>
+    <w:unhideWhenUsed/>
+    <w:tblPr>
+      <w:tblInd w:w="0" w:type="dxa"/>
+      <w:tblCellMar>
+        <w:top w:w="0" w:type="dxa"/>
+        <w:left w:w="108" w:type="dxa"/>
+        <w:bottom w:w="0" w:type="dxa"/>
+        <w:right w:w="108" w:type="dxa"/>
+      </w:tblCellMar>
+    </w:tblPr>
+  </w:style>
+  <w:style w:type="numbering" w:default="1" w:styleId="NoList">
+    <w:name w:val="No List"/>
+    <w:uiPriority w:val="99"/>
+    <w:semiHidden/>
+    <w:unhideWhenUsed/>
   </w:style>
   <w:style w:type="paragraph" w:styleId="Title">
     <w:name w:val="Title"/>
     <w:basedOn w:val="Normal"/>
     <w:next w:val="Normal"/>
     <w:pPr>
-      <w:keepNext w:val="1"/>
-      <w:keepLines w:val="1"/>
-      <w:spacing w:after="60" w:before="0" w:lineRule="auto"/>
+      <w:keepNext/>
+      <w:keepLines/>
+      <w:spacing w:after="60"/>
     </w:pPr>
     <w:rPr>
       <w:sz w:val="52"/>
@@ -158,17 +1055,26 @@
     <w:basedOn w:val="Normal"/>
     <w:next w:val="Normal"/>
     <w:pPr>
-      <w:keepNext w:val="1"/>
-      <w:keepLines w:val="1"/>
-      <w:spacing w:after="320" w:before="0" w:lineRule="auto"/>
+      <w:keepNext/>
+      <w:keepLines/>
+      <w:spacing w:after="320"/>
     </w:pPr>
     <w:rPr>
-      <w:rFonts w:ascii="Arial" w:cs="Arial" w:eastAsia="Arial" w:hAnsi="Arial"/>
-      <w:i w:val="0"/>
       <w:color w:val="666666"/>
       <w:sz w:val="30"/>
       <w:szCs w:val="30"/>
     </w:rPr>
+  </w:style>
+  <w:style w:type="paragraph" w:styleId="ListParagraph">
+    <w:name w:val="List Paragraph"/>
+    <w:basedOn w:val="Normal"/>
+    <w:uiPriority w:val="34"/>
+    <w:qFormat/>
+    <w:rsid w:val="003D1DAE"/>
+    <w:pPr>
+      <w:ind w:left="720"/>
+      <w:contextualSpacing/>
+    </w:pPr>
   </w:style>
 </w:styles>
 </file>

</xml_diff>